<commit_message>
Minor final corrections and adjustments to comments
Minor final corrections and adjustments to comments
</commit_message>
<xml_diff>
--- a/CP1_PracticalMachineLearning.docx
+++ b/CP1_PracticalMachineLearning.docx
@@ -189,6 +189,11 @@
       </w:r>
     </w:p>
     <w:p>
+      <w:r>
+        <w:t xml:space="preserve">Through four basic steps:</w:t>
+      </w:r>
+    </w:p>
+    <w:p>
       <w:pPr>
         <w:pStyle w:val="Heading3"/>
       </w:pPr>
@@ -277,7 +282,7 @@
       <w:bookmarkStart w:id="24" w:name="data-cleaning-and-completing"/>
       <w:bookmarkEnd w:id="24"/>
       <w:r>
-        <w:t xml:space="preserve">1.3 Data Cleaning and Completing</w:t>
+        <w:t xml:space="preserve">1.2 Data Cleaning and Completing</w:t>
       </w:r>
     </w:p>
     <w:p>
@@ -588,10 +593,10 @@
       <w:pPr>
         <w:pStyle w:val="Heading3"/>
       </w:pPr>
-      <w:bookmarkStart w:id="25" w:name="subset-training-data-just-for-initial-method-selection"/>
+      <w:bookmarkStart w:id="25" w:name="method-candidacy"/>
       <w:bookmarkEnd w:id="25"/>
       <w:r>
-        <w:t xml:space="preserve">1.4 Subset Training Data just for initial Method Selection</w:t>
+        <w:t xml:space="preserve">1.3 Method Candidacy</w:t>
       </w:r>
     </w:p>
     <w:p>
@@ -725,16 +730,6 @@
           <w:rStyle w:val="NormalTok"/>
         </w:rPr>
         <w:t xml:space="preserve">training.complete[ Partition0,  ] ;</w:t>
-      </w:r>
-    </w:p>
-    <w:p>
-      <w:pPr>
-        <w:pStyle w:val="Heading3"/>
-      </w:pPr>
-      <w:bookmarkStart w:id="26" w:name="method-selection-process"/>
-      <w:bookmarkEnd w:id="26"/>
-      <w:r>
-        <w:t xml:space="preserve">1.2 Method Selection Process</w:t>
       </w:r>
     </w:p>
     <w:p>
@@ -960,7 +955,64 @@
         <w:t xml:space="preserve"> </w:t>
       </w:r>
       <w:r>
-        <w:t xml:space="preserve">CART, which ended up being accurate, fast and low error prone.</w:t>
+        <w:t xml:space="preserve">CART, which ended up being accurate.</w:t>
+      </w:r>
+    </w:p>
+    <w:p>
+      <w:pPr>
+        <w:pStyle w:val="Heading3"/>
+      </w:pPr>
+      <w:bookmarkStart w:id="26" w:name="method-selection"/>
+      <w:bookmarkEnd w:id="26"/>
+      <w:r>
+        <w:t xml:space="preserve">1.4 Method Selection</w:t>
+      </w:r>
+    </w:p>
+    <w:p>
+      <w:r>
+        <w:t xml:space="preserve">Was not an easy task, but I found</w:t>
+      </w:r>
+      <w:r>
+        <w:t xml:space="preserve"> </w:t>
+      </w:r>
+      <w:r>
+        <w:rPr>
+          <w:b/>
+        </w:rPr>
+        <w:t xml:space="preserve">treebag</w:t>
+      </w:r>
+      <w:r>
+        <w:t xml:space="preserve"> </w:t>
+      </w:r>
+      <w:r>
+        <w:t xml:space="preserve">CART accurate, fast and low error prone, as much as other ones, but I decided for this one based on the comparison with the others I evaluated. After some recursion testing, I found</w:t>
+      </w:r>
+      <w:r>
+        <w:t xml:space="preserve"> </w:t>
+      </w:r>
+      <w:r>
+        <w:rPr>
+          <w:b/>
+        </w:rPr>
+        <w:t xml:space="preserve">lda</w:t>
+      </w:r>
+      <w:r>
+        <w:t xml:space="preserve"> </w:t>
+      </w:r>
+      <w:r>
+        <w:t xml:space="preserve">to be as well suited for the case, but I was not completely clear on it's internals, reason why I decided to stick with</w:t>
+      </w:r>
+      <w:r>
+        <w:t xml:space="preserve"> </w:t>
+      </w:r>
+      <w:r>
+        <w:rPr>
+          <w:b/>
+        </w:rPr>
+        <w:t xml:space="preserve">treebag</w:t>
+      </w:r>
+      <w:r>
+        <w:t xml:space="preserve">.</w:t>
       </w:r>
     </w:p>
     <w:p>
@@ -7161,7 +7213,7 @@
     </w:lvl>
   </w:abstractNum>
   <w:abstractNum w:abstractNumId="990">
-    <w:nsid w:val="c1535372"/>
+    <w:nsid w:val="b5c49f1d"/>
     <w:multiLevelType w:val="multilevel"/>
     <w:lvl w:ilvl="0">
       <w:numFmt w:val="bullet"/>
@@ -7242,7 +7294,7 @@
     </w:lvl>
   </w:abstractNum>
   <w:abstractNum w:abstractNumId="99411">
-    <w:nsid w:val="8bcd099a"/>
+    <w:nsid w:val="7c0ad34b"/>
     <w:multiLevelType w:val="multilevel"/>
     <w:lvl w:ilvl="0">
       <w:start w:val="1"/>
@@ -7330,7 +7382,7 @@
     </w:lvl>
   </w:abstractNum>
   <w:abstractNum w:abstractNumId="991">
-    <w:nsid w:val="4ad4b9fe"/>
+    <w:nsid w:val="f842dab9"/>
     <w:multiLevelType w:val="multilevel"/>
     <w:lvl w:ilvl="0">
       <w:numFmt w:val="bullet"/>

</xml_diff>